<commit_message>
Added Database design doc
</commit_message>
<xml_diff>
--- a/Design/DesignDraft.docx
+++ b/Design/DesignDraft.docx
@@ -1013,28 +1013,34 @@
         </w:rPr>
         <w:t>Post to forum Page</w:t>
       </w:r>
+    </w:p>
+    <w:p>
+      <w:r>
+        <w:t>* Form Containing:</w:t>
+      </w:r>
+    </w:p>
+    <w:p>
+      <w:r>
+        <w:t>- Name</w:t>
+      </w:r>
+    </w:p>
+    <w:p>
+      <w:r>
+        <w:t>- Post</w:t>
+      </w:r>
+    </w:p>
+    <w:p>
+      <w:r>
+        <w:t>- And attaching of date of post automatically</w:t>
+      </w:r>
+    </w:p>
+    <w:p>
+      <w:r>
+        <w:lastRenderedPageBreak/>
+        <w:t>This Document is not final and is subject to change through agile environment.</w:t>
+      </w:r>
       <w:bookmarkStart w:id="0" w:name="_GoBack"/>
       <w:bookmarkEnd w:id="0"/>
-    </w:p>
-    <w:p>
-      <w:r>
-        <w:t>* Form Containing:</w:t>
-      </w:r>
-    </w:p>
-    <w:p>
-      <w:r>
-        <w:t>- Name</w:t>
-      </w:r>
-    </w:p>
-    <w:p>
-      <w:r>
-        <w:t>- Post</w:t>
-      </w:r>
-    </w:p>
-    <w:p>
-      <w:r>
-        <w:t>- And attaching of date of post automatically</w:t>
-      </w:r>
     </w:p>
     <w:sectPr>
       <w:pgSz w:w="11906" w:h="16838"/>

</xml_diff>